<commit_message>
Update my work folder
</commit_message>
<xml_diff>
--- a/submission/PROJECT 1 – GROUP 6_PROPOSAL.docx
+++ b/submission/PROJECT 1 – GROUP 6_PROPOSAL.docx
@@ -595,19 +595,8 @@
           <w:sz w:val="23"/>
           <w:szCs w:val="23"/>
         </w:rPr>
-        <w:t xml:space="preserve">Box </w:t>
+        <w:t>Box plot</w:t>
       </w:r>
-      <w:proofErr w:type="gramStart"/>
-      <w:r>
-        <w:rPr>
-          <w:rFonts w:ascii="Arial" w:eastAsia="Arial" w:hAnsi="Arial" w:cs="Arial"/>
-          <w:color w:val="1D1C1D"/>
-          <w:sz w:val="23"/>
-          <w:szCs w:val="23"/>
-        </w:rPr>
-        <w:t>plot</w:t>
-      </w:r>
-      <w:proofErr w:type="gramEnd"/>
     </w:p>
     <w:p>
       <w:pPr>
@@ -730,7 +719,7 @@
           <w:noProof/>
         </w:rPr>
         <w:drawing>
-          <wp:inline distT="0" distB="0" distL="0" distR="0" wp14:anchorId="07D4E119" wp14:editId="11956B2E">
+          <wp:inline distT="0" distB="0" distL="0" distR="0" wp14:anchorId="07D4E119" wp14:editId="28ACE031">
             <wp:extent cx="5943600" cy="342900"/>
             <wp:effectExtent l="0" t="0" r="0" b="0"/>
             <wp:docPr id="994195961" name="Picture 994195961"/>
@@ -1578,19 +1567,8 @@
                 <w:sz w:val="23"/>
                 <w:szCs w:val="23"/>
               </w:rPr>
-              <w:t xml:space="preserve">Fuel vs </w:t>
-            </w:r>
-            <w:proofErr w:type="gramStart"/>
-            <w:r>
-              <w:rPr>
-                <w:rFonts w:ascii="Arial" w:eastAsia="Arial" w:hAnsi="Arial" w:cs="Arial"/>
-                <w:color w:val="1D1C1D"/>
-                <w:sz w:val="23"/>
-                <w:szCs w:val="23"/>
-              </w:rPr>
-              <w:t>emission</w:t>
-            </w:r>
-            <w:proofErr w:type="gramEnd"/>
+              <w:t>Fuel vs emission</w:t>
+            </w:r>
           </w:p>
           <w:p>
             <w:pPr>
@@ -1746,19 +1724,8 @@
                 <w:sz w:val="23"/>
                 <w:szCs w:val="23"/>
               </w:rPr>
-              <w:t xml:space="preserve">power vs </w:t>
-            </w:r>
-            <w:proofErr w:type="gramStart"/>
-            <w:r>
-              <w:rPr>
-                <w:rFonts w:ascii="Arial" w:eastAsia="Arial" w:hAnsi="Arial" w:cs="Arial"/>
-                <w:color w:val="1D1C1D"/>
-                <w:sz w:val="23"/>
-                <w:szCs w:val="23"/>
-              </w:rPr>
-              <w:t>emission</w:t>
-            </w:r>
-            <w:proofErr w:type="gramEnd"/>
+              <w:t>power vs emission</w:t>
+            </w:r>
           </w:p>
           <w:p>
             <w:pPr>
@@ -1941,19 +1908,8 @@
                 <w:sz w:val="23"/>
                 <w:szCs w:val="23"/>
               </w:rPr>
-              <w:t xml:space="preserve"> or </w:t>
-            </w:r>
-            <w:proofErr w:type="gramStart"/>
-            <w:r>
-              <w:rPr>
-                <w:rFonts w:ascii="Arial" w:eastAsia="Arial" w:hAnsi="Arial" w:cs="Arial"/>
-                <w:color w:val="1D1C1D"/>
-                <w:sz w:val="23"/>
-                <w:szCs w:val="23"/>
-              </w:rPr>
-              <w:t>violin</w:t>
-            </w:r>
-            <w:proofErr w:type="gramEnd"/>
+              <w:t xml:space="preserve"> or violin</w:t>
+            </w:r>
           </w:p>
           <w:p>
             <w:pPr>

</xml_diff>